<commit_message>
Exercise 3: Stored Procedures
</commit_message>
<xml_diff>
--- a/week 2/PLSQL programming/Exercise 1 Control Structures.docx
+++ b/week 2/PLSQL programming/Exercise 1 Control Structures.docx
@@ -5,6 +5,45 @@
     <w:p>
       <w:pPr>
         <w:jc w:val="center"/>
+        <w:rPr>
+          <w:rFonts w:ascii="Aptos Narrow" w:eastAsia="Times New Roman" w:hAnsi="Aptos Narrow" w:cs="Times New Roman"/>
+          <w:color w:val="000000"/>
+          <w:kern w:val="0"/>
+          <w:sz w:val="48"/>
+          <w:szCs w:val="48"/>
+          <w:lang w:eastAsia="en-IN"/>
+          <w14:ligatures w14:val="none"/>
+        </w:rPr>
+      </w:pPr>
+      <w:r>
+        <w:rPr>
+          <w:rFonts w:ascii="Aptos Narrow" w:eastAsia="Times New Roman" w:hAnsi="Aptos Narrow" w:cs="Times New Roman"/>
+          <w:color w:val="000000"/>
+          <w:kern w:val="0"/>
+          <w:sz w:val="48"/>
+          <w:szCs w:val="48"/>
+          <w:lang w:eastAsia="en-IN"/>
+          <w14:ligatures w14:val="none"/>
+        </w:rPr>
+        <w:t>PL/</w:t>
+      </w:r>
+      <w:proofErr w:type="gramStart"/>
+      <w:r>
+        <w:rPr>
+          <w:rFonts w:ascii="Aptos Narrow" w:eastAsia="Times New Roman" w:hAnsi="Aptos Narrow" w:cs="Times New Roman"/>
+          <w:color w:val="000000"/>
+          <w:kern w:val="0"/>
+          <w:sz w:val="48"/>
+          <w:szCs w:val="48"/>
+          <w:lang w:eastAsia="en-IN"/>
+          <w14:ligatures w14:val="none"/>
+        </w:rPr>
+        <w:t>SQL  programming</w:t>
+      </w:r>
+      <w:proofErr w:type="gramEnd"/>
+    </w:p>
+    <w:p>
+      <w:pPr>
         <w:rPr>
           <w:rFonts w:ascii="Aptos Narrow" w:eastAsia="Times New Roman" w:hAnsi="Aptos Narrow" w:cs="Times New Roman"/>
           <w:color w:val="000000"/>
@@ -15,7 +54,83 @@
           <w14:ligatures w14:val="none"/>
         </w:rPr>
       </w:pPr>
-      <w:r>
+    </w:p>
+    <w:p>
+      <w:pPr>
+        <w:spacing w:after="0"/>
+        <w:rPr>
+          <w:b/>
+          <w:bCs/>
+          <w:sz w:val="28"/>
+          <w:szCs w:val="28"/>
+        </w:rPr>
+      </w:pPr>
+      <w:r>
+        <w:rPr>
+          <w:b/>
+          <w:bCs/>
+          <w:sz w:val="28"/>
+          <w:szCs w:val="28"/>
+        </w:rPr>
+        <w:t xml:space="preserve">Exercise 1: </w:t>
+      </w:r>
+      <w:r>
+        <w:rPr>
+          <w:b/>
+          <w:bCs/>
+          <w:sz w:val="28"/>
+          <w:szCs w:val="28"/>
+        </w:rPr>
+        <w:t>Control Structures</w:t>
+      </w:r>
+    </w:p>
+    <w:p>
+      <w:pPr>
+        <w:spacing w:after="0"/>
+        <w:rPr>
+          <w:b/>
+          <w:bCs/>
+        </w:rPr>
+      </w:pPr>
+    </w:p>
+    <w:p>
+      <w:pPr>
+        <w:spacing w:after="0"/>
+        <w:ind w:left="720"/>
+      </w:pPr>
+      <w:r>
+        <w:rPr>
+          <w:b/>
+          <w:bCs/>
+        </w:rPr>
+        <w:t>Scenario 1:</w:t>
+      </w:r>
+      <w:r>
+        <w:t xml:space="preserve"> The bank wants to apply a discount to loan interest rates for customers above 60 years old.</w:t>
+      </w:r>
+    </w:p>
+    <w:p>
+      <w:pPr>
+        <w:numPr>
+          <w:ilvl w:val="1"/>
+          <w:numId w:val="1"/>
+        </w:numPr>
+        <w:spacing w:after="0" w:line="259" w:lineRule="auto"/>
+      </w:pPr>
+      <w:r>
+        <w:rPr>
+          <w:b/>
+          <w:bCs/>
+        </w:rPr>
+        <w:t>Question:</w:t>
+      </w:r>
+      <w:r>
+        <w:t xml:space="preserve"> Write a PL/SQL block that loops through all customers, checks their age, and if they are above 60, apply a 1% discount to their current loan interest rates.</w:t>
+      </w:r>
+    </w:p>
+    <w:p>
+      <w:pPr>
+        <w:spacing w:after="0" w:line="259" w:lineRule="auto"/>
         <w:rPr>
           <w:rFonts w:ascii="Aptos Narrow" w:eastAsia="Times New Roman" w:hAnsi="Aptos Narrow" w:cs="Times New Roman"/>
           <w:color w:val="000000"/>
@@ -25,112 +140,281 @@
           <w:lang w:eastAsia="en-IN"/>
           <w14:ligatures w14:val="none"/>
         </w:rPr>
-        <w:t>PL/</w:t>
-      </w:r>
-      <w:proofErr w:type="gramStart"/>
-      <w:r>
-        <w:rPr>
-          <w:rFonts w:ascii="Aptos Narrow" w:eastAsia="Times New Roman" w:hAnsi="Aptos Narrow" w:cs="Times New Roman"/>
-          <w:color w:val="000000"/>
-          <w:kern w:val="0"/>
-          <w:sz w:val="22"/>
-          <w:szCs w:val="22"/>
-          <w:lang w:eastAsia="en-IN"/>
-          <w14:ligatures w14:val="none"/>
-        </w:rPr>
-        <w:t>SQL</w:t>
-      </w:r>
-      <w:r>
-        <w:rPr>
-          <w:rFonts w:ascii="Aptos Narrow" w:eastAsia="Times New Roman" w:hAnsi="Aptos Narrow" w:cs="Times New Roman"/>
-          <w:color w:val="000000"/>
-          <w:kern w:val="0"/>
-          <w:sz w:val="22"/>
-          <w:szCs w:val="22"/>
-          <w:lang w:eastAsia="en-IN"/>
-          <w14:ligatures w14:val="none"/>
-        </w:rPr>
-        <w:t xml:space="preserve"> </w:t>
-      </w:r>
-      <w:r>
-        <w:rPr>
-          <w:rFonts w:ascii="Aptos Narrow" w:eastAsia="Times New Roman" w:hAnsi="Aptos Narrow" w:cs="Times New Roman"/>
-          <w:color w:val="000000"/>
-          <w:kern w:val="0"/>
-          <w:sz w:val="22"/>
-          <w:szCs w:val="22"/>
-          <w:lang w:eastAsia="en-IN"/>
-          <w14:ligatures w14:val="none"/>
-        </w:rPr>
-        <w:t xml:space="preserve"> programming</w:t>
-      </w:r>
-      <w:proofErr w:type="gramEnd"/>
+      </w:pPr>
+      <w:r>
+        <w:t>CODE:</w:t>
+      </w:r>
     </w:p>
     <w:p>
-      <w:pPr>
-        <w:rPr>
-          <w:rFonts w:ascii="Aptos Narrow" w:eastAsia="Times New Roman" w:hAnsi="Aptos Narrow" w:cs="Times New Roman"/>
-          <w:color w:val="000000"/>
-          <w:kern w:val="0"/>
-          <w:sz w:val="22"/>
-          <w:szCs w:val="22"/>
-          <w:lang w:eastAsia="en-IN"/>
-          <w14:ligatures w14:val="none"/>
-        </w:rPr>
-      </w:pPr>
+      <w:r>
+        <w:t>DELIMITER //</w:t>
+      </w:r>
+      <w:r>
+        <w:br/>
+      </w:r>
+      <w:r>
+        <w:br/>
+        <w:t xml:space="preserve">CREATE PROCEDURE </w:t>
+      </w:r>
+      <w:proofErr w:type="spellStart"/>
+      <w:r>
+        <w:rPr>
+          <w:i/>
+          <w:iCs/>
+        </w:rPr>
+        <w:t>ApplyDiscountForSeniors</w:t>
+      </w:r>
+      <w:proofErr w:type="spellEnd"/>
+      <w:r>
+        <w:t>()</w:t>
+      </w:r>
+      <w:r>
+        <w:br/>
+        <w:t>BEGIN</w:t>
+      </w:r>
+      <w:r>
+        <w:br/>
+        <w:t xml:space="preserve">  DECLARE done INT DEFAULT FALSE;</w:t>
+      </w:r>
+      <w:r>
+        <w:br/>
+        <w:t xml:space="preserve">  DECLARE </w:t>
+      </w:r>
+      <w:proofErr w:type="spellStart"/>
+      <w:r>
+        <w:t>cust_id</w:t>
+      </w:r>
+      <w:proofErr w:type="spellEnd"/>
+      <w:r>
+        <w:t xml:space="preserve"> INT;</w:t>
+      </w:r>
+      <w:r>
+        <w:br/>
+        <w:t xml:space="preserve">  DECLARE </w:t>
+      </w:r>
+      <w:proofErr w:type="spellStart"/>
+      <w:r>
+        <w:t>interest_rate</w:t>
+      </w:r>
+      <w:proofErr w:type="spellEnd"/>
+      <w:r>
+        <w:t xml:space="preserve"> DECIMAL(5,2);</w:t>
+      </w:r>
+      <w:r>
+        <w:br/>
+        <w:t xml:space="preserve">  DECLARE cur CURSOR FOR</w:t>
+      </w:r>
+      <w:r>
+        <w:br/>
+        <w:t xml:space="preserve">    SELECT </w:t>
+      </w:r>
+      <w:proofErr w:type="spellStart"/>
+      <w:r>
+        <w:t>c.CustomerID</w:t>
+      </w:r>
+      <w:proofErr w:type="spellEnd"/>
+      <w:r>
+        <w:br/>
+        <w:t xml:space="preserve">    FROM CUSTOMERS c</w:t>
+      </w:r>
+      <w:r>
+        <w:br/>
+        <w:t xml:space="preserve">    JOIN LOANS l ON </w:t>
+      </w:r>
+      <w:proofErr w:type="spellStart"/>
+      <w:r>
+        <w:t>c.CustomerID</w:t>
+      </w:r>
+      <w:proofErr w:type="spellEnd"/>
+      <w:r>
+        <w:t xml:space="preserve"> = </w:t>
+      </w:r>
+      <w:proofErr w:type="spellStart"/>
+      <w:r>
+        <w:t>l.CustomerID</w:t>
+      </w:r>
+      <w:proofErr w:type="spellEnd"/>
+      <w:r>
+        <w:br/>
+        <w:t xml:space="preserve">    WHERE </w:t>
+      </w:r>
+      <w:r>
+        <w:rPr>
+          <w:i/>
+          <w:iCs/>
+        </w:rPr>
+        <w:t>TIMESTAMPDIFF</w:t>
+      </w:r>
+      <w:r>
+        <w:t xml:space="preserve">(YEAR, </w:t>
+      </w:r>
+      <w:proofErr w:type="spellStart"/>
+      <w:r>
+        <w:t>c.DateOfBirth</w:t>
+      </w:r>
+      <w:proofErr w:type="spellEnd"/>
+      <w:r>
+        <w:t xml:space="preserve">, </w:t>
+      </w:r>
+      <w:r>
+        <w:rPr>
+          <w:i/>
+          <w:iCs/>
+        </w:rPr>
+        <w:t>CURDATE</w:t>
+      </w:r>
+      <w:r>
+        <w:t>()) &gt; 60;</w:t>
+      </w:r>
+      <w:r>
+        <w:br/>
+        <w:t xml:space="preserve">  DECLARE CONTINUE HANDLER FOR NOT FOUND SET done = TRUE;</w:t>
+      </w:r>
+      <w:r>
+        <w:br/>
+      </w:r>
+      <w:r>
+        <w:br/>
+        <w:t xml:space="preserve">  OPEN cur;</w:t>
+      </w:r>
+      <w:r>
+        <w:br/>
+      </w:r>
+      <w:r>
+        <w:br/>
+        <w:t xml:space="preserve">  </w:t>
+      </w:r>
+      <w:proofErr w:type="spellStart"/>
+      <w:r>
+        <w:t>read_loop</w:t>
+      </w:r>
+      <w:proofErr w:type="spellEnd"/>
+      <w:r>
+        <w:t>: LOOP</w:t>
+      </w:r>
+      <w:r>
+        <w:br/>
+        <w:t xml:space="preserve">    FETCH cur INTO </w:t>
+      </w:r>
+      <w:proofErr w:type="spellStart"/>
+      <w:r>
+        <w:t>cust_id</w:t>
+      </w:r>
+      <w:proofErr w:type="spellEnd"/>
+      <w:r>
+        <w:t>;</w:t>
+      </w:r>
+      <w:r>
+        <w:br/>
+        <w:t xml:space="preserve">    IF done THEN</w:t>
+      </w:r>
+      <w:r>
+        <w:br/>
+        <w:t xml:space="preserve">      LEAVE </w:t>
+      </w:r>
+      <w:proofErr w:type="spellStart"/>
+      <w:r>
+        <w:t>read_loop</w:t>
+      </w:r>
+      <w:proofErr w:type="spellEnd"/>
+      <w:r>
+        <w:t>;</w:t>
+      </w:r>
+      <w:r>
+        <w:br/>
+        <w:t xml:space="preserve">    END IF;</w:t>
+      </w:r>
+      <w:r>
+        <w:br/>
+      </w:r>
+      <w:r>
+        <w:br/>
+        <w:t xml:space="preserve">    UPDATE LOANS</w:t>
+      </w:r>
+      <w:r>
+        <w:br/>
+        <w:t xml:space="preserve">    SET </w:t>
+      </w:r>
+      <w:proofErr w:type="spellStart"/>
+      <w:r>
+        <w:t>InterestRate</w:t>
+      </w:r>
+      <w:proofErr w:type="spellEnd"/>
+      <w:r>
+        <w:t xml:space="preserve"> = </w:t>
+      </w:r>
+      <w:proofErr w:type="spellStart"/>
+      <w:r>
+        <w:t>InterestRate</w:t>
+      </w:r>
+      <w:proofErr w:type="spellEnd"/>
+      <w:r>
+        <w:t xml:space="preserve"> - 1</w:t>
+      </w:r>
+      <w:r>
+        <w:br/>
+        <w:t xml:space="preserve">    WHERE </w:t>
+      </w:r>
+      <w:proofErr w:type="spellStart"/>
+      <w:r>
+        <w:t>CustomerID</w:t>
+      </w:r>
+      <w:proofErr w:type="spellEnd"/>
+      <w:r>
+        <w:t xml:space="preserve"> = </w:t>
+      </w:r>
+      <w:proofErr w:type="spellStart"/>
+      <w:r>
+        <w:t>cust_id</w:t>
+      </w:r>
+      <w:proofErr w:type="spellEnd"/>
+      <w:r>
+        <w:t>;</w:t>
+      </w:r>
+      <w:r>
+        <w:br/>
+      </w:r>
+      <w:r>
+        <w:br/>
+        <w:t xml:space="preserve">  END LOOP;</w:t>
+      </w:r>
+      <w:r>
+        <w:br/>
+      </w:r>
+      <w:r>
+        <w:br/>
+        <w:t xml:space="preserve">  CLOSE cur;</w:t>
+      </w:r>
+      <w:r>
+        <w:br/>
+      </w:r>
+      <w:r>
+        <w:lastRenderedPageBreak/>
+        <w:t>END //</w:t>
+      </w:r>
+      <w:r>
+        <w:br/>
+      </w:r>
+      <w:r>
+        <w:br/>
+        <w:t>DELIMITER ;</w:t>
+      </w:r>
     </w:p>
+    <w:p/>
     <w:p>
       <w:pPr>
         <w:spacing w:after="0"/>
+        <w:ind w:left="720"/>
+      </w:pPr>
+      <w:r>
         <w:rPr>
           <w:b/>
           <w:bCs/>
-          <w:sz w:val="28"/>
-          <w:szCs w:val="28"/>
-        </w:rPr>
-      </w:pPr>
-      <w:r>
-        <w:rPr>
-          <w:b/>
-          <w:bCs/>
-          <w:sz w:val="28"/>
-          <w:szCs w:val="28"/>
-        </w:rPr>
-        <w:t xml:space="preserve">Exercise 1: </w:t>
-      </w:r>
-      <w:r>
-        <w:rPr>
-          <w:b/>
-          <w:bCs/>
-          <w:sz w:val="28"/>
-          <w:szCs w:val="28"/>
-        </w:rPr>
-        <w:t>Control Structures</w:t>
-      </w:r>
-    </w:p>
-    <w:p>
-      <w:pPr>
-        <w:spacing w:after="0"/>
-        <w:rPr>
-          <w:b/>
-          <w:bCs/>
-        </w:rPr>
-      </w:pPr>
-    </w:p>
-    <w:p>
-      <w:pPr>
-        <w:spacing w:after="0"/>
-        <w:ind w:left="720"/>
-      </w:pPr>
-      <w:r>
-        <w:rPr>
-          <w:b/>
-          <w:bCs/>
-        </w:rPr>
-        <w:t>Scenario 1:</w:t>
-      </w:r>
-      <w:r>
-        <w:t xml:space="preserve"> The bank wants to apply a discount to loan interest rates for customers above 60 years old.</w:t>
+        </w:rPr>
+        <w:t>Scenario 2:</w:t>
+      </w:r>
+      <w:r>
+        <w:t xml:space="preserve"> A customer can be promoted to VIP status based on their balance.</w:t>
       </w:r>
     </w:p>
     <w:p>
@@ -149,27 +433,29 @@
         <w:t>Question:</w:t>
       </w:r>
       <w:r>
-        <w:t xml:space="preserve"> Write a PL/SQL block that loops through all customers, checks their age, and if they are above 60, apply a 1% discount to their current loan interest rates.</w:t>
+        <w:t xml:space="preserve"> Write a PL/SQL block that iterates through all customers and sets a flag </w:t>
+      </w:r>
+      <w:proofErr w:type="spellStart"/>
+      <w:r>
+        <w:t>IsVIP</w:t>
+      </w:r>
+      <w:proofErr w:type="spellEnd"/>
+      <w:r>
+        <w:t xml:space="preserve"> to TRUE for those with a balance over $10,000.</w:t>
       </w:r>
     </w:p>
     <w:p>
       <w:pPr>
         <w:spacing w:after="0" w:line="259" w:lineRule="auto"/>
-        <w:rPr>
-          <w:rFonts w:ascii="Aptos Narrow" w:eastAsia="Times New Roman" w:hAnsi="Aptos Narrow" w:cs="Times New Roman"/>
-          <w:color w:val="000000"/>
-          <w:kern w:val="0"/>
-          <w:sz w:val="22"/>
-          <w:szCs w:val="22"/>
-          <w:lang w:eastAsia="en-IN"/>
-          <w14:ligatures w14:val="none"/>
-        </w:rPr>
       </w:pPr>
       <w:r>
         <w:t>CODE:</w:t>
       </w:r>
     </w:p>
     <w:p>
+      <w:pPr>
+        <w:spacing w:after="0" w:line="259" w:lineRule="auto"/>
+      </w:pPr>
       <w:r>
         <w:t>DELIMITER //</w:t>
       </w:r>
@@ -181,16 +467,21 @@
         <w:t xml:space="preserve">CREATE PROCEDURE </w:t>
       </w:r>
       <w:proofErr w:type="spellStart"/>
+      <w:proofErr w:type="gramStart"/>
       <w:r>
         <w:rPr>
           <w:i/>
           <w:iCs/>
         </w:rPr>
-        <w:t>ApplyDiscountForSeniors</w:t>
-      </w:r>
-      <w:proofErr w:type="spellEnd"/>
-      <w:r>
-        <w:t>()</w:t>
+        <w:t>PromoteVIPCustomers</w:t>
+      </w:r>
+      <w:proofErr w:type="spellEnd"/>
+      <w:r>
+        <w:t>(</w:t>
+      </w:r>
+      <w:proofErr w:type="gramEnd"/>
+      <w:r>
+        <w:t>)</w:t>
       </w:r>
       <w:r>
         <w:br/>
@@ -198,216 +489,29 @@
       </w:r>
       <w:r>
         <w:br/>
-        <w:t xml:space="preserve">  DECLARE done INT DEFAULT FALSE;</w:t>
-      </w:r>
-      <w:r>
-        <w:br/>
-        <w:t xml:space="preserve">  DECLARE </w:t>
-      </w:r>
-      <w:proofErr w:type="spellStart"/>
-      <w:r>
-        <w:t>cust_id</w:t>
-      </w:r>
-      <w:proofErr w:type="spellEnd"/>
-      <w:r>
-        <w:t xml:space="preserve"> INT;</w:t>
-      </w:r>
-      <w:r>
-        <w:br/>
-        <w:t xml:space="preserve">  DECLARE </w:t>
-      </w:r>
-      <w:proofErr w:type="spellStart"/>
-      <w:r>
-        <w:t>interest_rate</w:t>
-      </w:r>
-      <w:proofErr w:type="spellEnd"/>
-      <w:r>
-        <w:t xml:space="preserve"> DECIMAL(5,2);</w:t>
-      </w:r>
-      <w:r>
-        <w:br/>
-        <w:t xml:space="preserve">  DECLARE cur CURSOR FOR</w:t>
-      </w:r>
-      <w:r>
-        <w:br/>
-        <w:t xml:space="preserve">    SELECT </w:t>
-      </w:r>
-      <w:proofErr w:type="spellStart"/>
-      <w:r>
-        <w:t>c.CustomerID</w:t>
-      </w:r>
-      <w:proofErr w:type="spellEnd"/>
-      <w:r>
-        <w:br/>
-        <w:t xml:space="preserve">    FROM CUSTOMERS c</w:t>
-      </w:r>
-      <w:r>
-        <w:br/>
-        <w:t xml:space="preserve">    JOIN LOANS l ON </w:t>
-      </w:r>
-      <w:proofErr w:type="spellStart"/>
-      <w:r>
-        <w:t>c.CustomerID</w:t>
-      </w:r>
-      <w:proofErr w:type="spellEnd"/>
-      <w:r>
-        <w:t xml:space="preserve"> = </w:t>
-      </w:r>
-      <w:proofErr w:type="spellStart"/>
-      <w:r>
-        <w:t>l.CustomerID</w:t>
-      </w:r>
-      <w:proofErr w:type="spellEnd"/>
-      <w:r>
-        <w:br/>
-        <w:t xml:space="preserve">    WHERE </w:t>
-      </w:r>
-      <w:r>
-        <w:rPr>
-          <w:i/>
-          <w:iCs/>
-        </w:rPr>
-        <w:t>TIMESTAMPDIFF</w:t>
-      </w:r>
-      <w:r>
-        <w:t xml:space="preserve">(YEAR, </w:t>
-      </w:r>
-      <w:proofErr w:type="spellStart"/>
-      <w:r>
-        <w:t>c.DateOfBirth</w:t>
-      </w:r>
-      <w:proofErr w:type="spellEnd"/>
-      <w:r>
-        <w:t xml:space="preserve">, </w:t>
-      </w:r>
-      <w:r>
-        <w:rPr>
-          <w:i/>
-          <w:iCs/>
-        </w:rPr>
-        <w:t>CURDATE</w:t>
-      </w:r>
-      <w:r>
-        <w:t>()) &gt; 60;</w:t>
-      </w:r>
-      <w:r>
-        <w:br/>
-        <w:t xml:space="preserve">  DECLARE CONTINUE HANDLER FOR NOT FOUND SET done = TRUE;</w:t>
-      </w:r>
-      <w:r>
-        <w:br/>
-      </w:r>
-      <w:r>
-        <w:br/>
-        <w:t xml:space="preserve">  OPEN cur;</w:t>
-      </w:r>
-      <w:r>
-        <w:br/>
-      </w:r>
-      <w:r>
-        <w:br/>
-        <w:t xml:space="preserve">  </w:t>
-      </w:r>
-      <w:proofErr w:type="spellStart"/>
-      <w:r>
-        <w:t>read_loop</w:t>
-      </w:r>
-      <w:proofErr w:type="spellEnd"/>
-      <w:r>
-        <w:t>: LOOP</w:t>
-      </w:r>
-      <w:r>
-        <w:br/>
-        <w:t xml:space="preserve">    FETCH cur INTO </w:t>
-      </w:r>
-      <w:proofErr w:type="spellStart"/>
-      <w:r>
-        <w:t>cust_id</w:t>
-      </w:r>
-      <w:proofErr w:type="spellEnd"/>
-      <w:r>
-        <w:t>;</w:t>
-      </w:r>
-      <w:r>
-        <w:br/>
-        <w:t xml:space="preserve">    IF done THEN</w:t>
-      </w:r>
-      <w:r>
-        <w:br/>
-        <w:t xml:space="preserve">      LEAVE </w:t>
-      </w:r>
-      <w:proofErr w:type="spellStart"/>
-      <w:r>
-        <w:t>read_loop</w:t>
-      </w:r>
-      <w:proofErr w:type="spellEnd"/>
-      <w:r>
-        <w:t>;</w:t>
-      </w:r>
-      <w:r>
-        <w:br/>
-        <w:t xml:space="preserve">    END IF;</w:t>
-      </w:r>
-      <w:r>
-        <w:br/>
-      </w:r>
-      <w:r>
-        <w:br/>
-        <w:t xml:space="preserve">    UPDATE LOANS</w:t>
-      </w:r>
-      <w:r>
-        <w:br/>
-        <w:t xml:space="preserve">    SET </w:t>
-      </w:r>
-      <w:proofErr w:type="spellStart"/>
-      <w:r>
-        <w:t>InterestRate</w:t>
-      </w:r>
-      <w:proofErr w:type="spellEnd"/>
-      <w:r>
-        <w:t xml:space="preserve"> = </w:t>
-      </w:r>
-      <w:proofErr w:type="spellStart"/>
-      <w:r>
-        <w:t>InterestRate</w:t>
-      </w:r>
-      <w:proofErr w:type="spellEnd"/>
-      <w:r>
-        <w:t xml:space="preserve"> - 1</w:t>
-      </w:r>
-      <w:r>
-        <w:br/>
-        <w:t xml:space="preserve">    WHERE </w:t>
-      </w:r>
-      <w:proofErr w:type="spellStart"/>
-      <w:r>
-        <w:t>CustomerID</w:t>
-      </w:r>
-      <w:proofErr w:type="spellEnd"/>
-      <w:r>
-        <w:t xml:space="preserve"> = </w:t>
-      </w:r>
-      <w:proofErr w:type="spellStart"/>
-      <w:r>
-        <w:t>cust_id</w:t>
-      </w:r>
-      <w:proofErr w:type="spellEnd"/>
-      <w:r>
-        <w:t>;</w:t>
-      </w:r>
-      <w:r>
-        <w:br/>
-      </w:r>
-      <w:r>
-        <w:br/>
-        <w:t xml:space="preserve">  END LOOP;</w:t>
-      </w:r>
-      <w:r>
-        <w:br/>
-      </w:r>
-      <w:r>
-        <w:br/>
-        <w:t xml:space="preserve">  CLOSE cur;</w:t>
+        <w:t xml:space="preserve">  UPDATE CUSTOMERS</w:t>
+      </w:r>
+      <w:r>
+        <w:br/>
+        <w:t xml:space="preserve">  SET </w:t>
+      </w:r>
+      <w:proofErr w:type="spellStart"/>
+      <w:r>
+        <w:t>IsVIP</w:t>
+      </w:r>
+      <w:proofErr w:type="spellEnd"/>
+      <w:r>
+        <w:t xml:space="preserve"> = TRUE</w:t>
+      </w:r>
+      <w:r>
+        <w:br/>
+        <w:t xml:space="preserve">  WHERE Balance &gt; 10000;</w:t>
+      </w:r>
+      <w:r>
+        <w:br/>
+      </w:r>
+      <w:r>
+        <w:br/>
       </w:r>
       <w:r>
         <w:br/>
@@ -417,12 +521,22 @@
         <w:br/>
       </w:r>
       <w:r>
-        <w:lastRenderedPageBreak/>
-        <w:br/>
+        <w:br/>
+      </w:r>
+      <w:r>
+        <w:br/>
+      </w:r>
+      <w:proofErr w:type="gramStart"/>
+      <w:r>
         <w:t>DELIMITER ;</w:t>
       </w:r>
+      <w:proofErr w:type="gramEnd"/>
     </w:p>
-    <w:p/>
+    <w:p>
+      <w:pPr>
+        <w:spacing w:after="0" w:line="259" w:lineRule="auto"/>
+      </w:pPr>
+    </w:p>
     <w:p>
       <w:pPr>
         <w:spacing w:after="0"/>
@@ -433,10 +547,10 @@
           <w:b/>
           <w:bCs/>
         </w:rPr>
-        <w:t>Scenario 2:</w:t>
-      </w:r>
-      <w:r>
-        <w:t xml:space="preserve"> A customer can be promoted to VIP status based on their balance.</w:t>
+        <w:t>Scenario 3:</w:t>
+      </w:r>
+      <w:r>
+        <w:t xml:space="preserve"> The bank wants to send reminders to customers whose loans are due within the next 30 days.</w:t>
       </w:r>
     </w:p>
     <w:p>
@@ -455,29 +569,19 @@
         <w:t>Question:</w:t>
       </w:r>
       <w:r>
-        <w:t xml:space="preserve"> Write a PL/SQL block that iterates through all customers and sets a flag </w:t>
-      </w:r>
-      <w:proofErr w:type="spellStart"/>
-      <w:r>
-        <w:t>IsVIP</w:t>
-      </w:r>
-      <w:proofErr w:type="spellEnd"/>
-      <w:r>
-        <w:t xml:space="preserve"> to TRUE for those with a balance over $10,000.</w:t>
+        <w:t xml:space="preserve"> Write a PL/SQL block that fetches all loans due in the next 30 days and prints a reminder message for each customer.</w:t>
       </w:r>
     </w:p>
     <w:p>
       <w:pPr>
-        <w:spacing w:after="0" w:line="259" w:lineRule="auto"/>
+        <w:spacing w:line="259" w:lineRule="auto"/>
       </w:pPr>
       <w:r>
         <w:t>CODE:</w:t>
       </w:r>
-    </w:p>
-    <w:p>
-      <w:pPr>
-        <w:spacing w:after="0" w:line="259" w:lineRule="auto"/>
-      </w:pPr>
+      <w:r>
+        <w:br/>
+      </w:r>
       <w:r>
         <w:t>DELIMITER //</w:t>
       </w:r>
@@ -489,21 +593,16 @@
         <w:t xml:space="preserve">CREATE PROCEDURE </w:t>
       </w:r>
       <w:proofErr w:type="spellStart"/>
-      <w:proofErr w:type="gramStart"/>
       <w:r>
         <w:rPr>
           <w:i/>
           <w:iCs/>
         </w:rPr>
-        <w:t>PromoteVIPCustomers</w:t>
-      </w:r>
-      <w:proofErr w:type="spellEnd"/>
-      <w:r>
-        <w:t>(</w:t>
-      </w:r>
-      <w:proofErr w:type="gramEnd"/>
-      <w:r>
-        <w:t>)</w:t>
+        <w:t>SendLoanReminders</w:t>
+      </w:r>
+      <w:proofErr w:type="spellEnd"/>
+      <w:r>
+        <w:t>()</w:t>
       </w:r>
       <w:r>
         <w:br/>
@@ -511,252 +610,131 @@
       </w:r>
       <w:r>
         <w:br/>
-        <w:t xml:space="preserve">  UPDATE CUSTOMERS</w:t>
-      </w:r>
-      <w:r>
-        <w:br/>
-        <w:t xml:space="preserve">  SET </w:t>
-      </w:r>
-      <w:proofErr w:type="spellStart"/>
-      <w:r>
-        <w:t>IsVIP</w:t>
-      </w:r>
-      <w:proofErr w:type="spellEnd"/>
-      <w:r>
-        <w:t xml:space="preserve"> = TRUE</w:t>
-      </w:r>
-      <w:r>
-        <w:br/>
-        <w:t xml:space="preserve">  WHERE Balance &gt; 10000;</w:t>
-      </w:r>
-      <w:r>
-        <w:br/>
-      </w:r>
-      <w:r>
-        <w:br/>
-      </w:r>
-      <w:r>
-        <w:br/>
-        <w:t>END //</w:t>
-      </w:r>
-      <w:r>
-        <w:br/>
-      </w:r>
-      <w:r>
-        <w:br/>
-      </w:r>
-      <w:r>
-        <w:br/>
-      </w:r>
-      <w:proofErr w:type="gramStart"/>
-      <w:r>
-        <w:t>DELIMITER ;</w:t>
-      </w:r>
-      <w:proofErr w:type="gramEnd"/>
-    </w:p>
-    <w:p>
-      <w:pPr>
-        <w:spacing w:after="0" w:line="259" w:lineRule="auto"/>
-      </w:pPr>
-    </w:p>
-    <w:p>
-      <w:pPr>
-        <w:spacing w:after="0"/>
-        <w:ind w:left="720"/>
-      </w:pPr>
-      <w:r>
-        <w:rPr>
-          <w:b/>
-          <w:bCs/>
-        </w:rPr>
-        <w:t>Scenario 3:</w:t>
-      </w:r>
-      <w:r>
-        <w:t xml:space="preserve"> The bank wants to send reminders to customers whose loans are due within the next 30 days.</w:t>
-      </w:r>
-    </w:p>
-    <w:p>
-      <w:pPr>
-        <w:numPr>
-          <w:ilvl w:val="1"/>
-          <w:numId w:val="1"/>
-        </w:numPr>
-        <w:spacing w:after="0" w:line="259" w:lineRule="auto"/>
-      </w:pPr>
-      <w:r>
-        <w:rPr>
-          <w:b/>
-          <w:bCs/>
-        </w:rPr>
-        <w:t>Question:</w:t>
-      </w:r>
-      <w:r>
-        <w:t xml:space="preserve"> Write a PL/SQL block that fetches all loans due in the next 30 days and prints a reminder message for each customer.</w:t>
-      </w:r>
-    </w:p>
-    <w:p>
-      <w:pPr>
-        <w:spacing w:line="259" w:lineRule="auto"/>
-      </w:pPr>
-      <w:r>
-        <w:t>CODE:</w:t>
-      </w:r>
-      <w:r>
-        <w:br/>
-      </w:r>
-      <w:r>
-        <w:t>DELIMITER //</w:t>
-      </w:r>
-      <w:r>
-        <w:br/>
-      </w:r>
-      <w:r>
-        <w:br/>
-        <w:t xml:space="preserve">CREATE PROCEDURE </w:t>
-      </w:r>
-      <w:proofErr w:type="spellStart"/>
+        <w:t xml:space="preserve">  DECLARE done INT DEFAULT FALSE;</w:t>
+      </w:r>
+      <w:r>
+        <w:br/>
+        <w:t xml:space="preserve">  DECLARE </w:t>
+      </w:r>
+      <w:proofErr w:type="spellStart"/>
+      <w:r>
+        <w:t>loan_id</w:t>
+      </w:r>
+      <w:proofErr w:type="spellEnd"/>
+      <w:r>
+        <w:t xml:space="preserve"> INT;</w:t>
+      </w:r>
+      <w:r>
+        <w:br/>
+        <w:t xml:space="preserve">  DECLARE </w:t>
+      </w:r>
+      <w:proofErr w:type="spellStart"/>
+      <w:r>
+        <w:t>cust_name</w:t>
+      </w:r>
+      <w:proofErr w:type="spellEnd"/>
+      <w:r>
+        <w:t xml:space="preserve"> VARCHAR(100);</w:t>
+      </w:r>
+      <w:r>
+        <w:br/>
+        <w:t xml:space="preserve">  DECLARE </w:t>
+      </w:r>
+      <w:proofErr w:type="spellStart"/>
+      <w:r>
+        <w:t>due_date</w:t>
+      </w:r>
+      <w:proofErr w:type="spellEnd"/>
+      <w:r>
+        <w:t xml:space="preserve"> DATE;</w:t>
+      </w:r>
+      <w:r>
+        <w:br/>
+        <w:t xml:space="preserve">  DECLARE cur CURSOR FOR</w:t>
+      </w:r>
+      <w:r>
+        <w:br/>
+        <w:t xml:space="preserve">    SELECT </w:t>
+      </w:r>
+      <w:proofErr w:type="spellStart"/>
+      <w:r>
+        <w:t>l.LoanID</w:t>
+      </w:r>
+      <w:proofErr w:type="spellEnd"/>
+      <w:r>
+        <w:t xml:space="preserve">, </w:t>
+      </w:r>
+      <w:proofErr w:type="spellStart"/>
+      <w:r>
+        <w:t>c.CustomerName</w:t>
+      </w:r>
+      <w:proofErr w:type="spellEnd"/>
+      <w:r>
+        <w:t xml:space="preserve">, </w:t>
+      </w:r>
+      <w:proofErr w:type="spellStart"/>
+      <w:r>
+        <w:t>l.DueDate</w:t>
+      </w:r>
+      <w:proofErr w:type="spellEnd"/>
+      <w:r>
+        <w:br/>
+        <w:t xml:space="preserve">    FROM LOANS l</w:t>
+      </w:r>
+      <w:r>
+        <w:br/>
+        <w:t xml:space="preserve">    JOIN CUSTOMERS c ON </w:t>
+      </w:r>
+      <w:proofErr w:type="spellStart"/>
+      <w:r>
+        <w:t>l.CustomerID</w:t>
+      </w:r>
+      <w:proofErr w:type="spellEnd"/>
+      <w:r>
+        <w:t xml:space="preserve"> = </w:t>
+      </w:r>
+      <w:proofErr w:type="spellStart"/>
+      <w:r>
+        <w:t>c.CustomerID</w:t>
+      </w:r>
+      <w:proofErr w:type="spellEnd"/>
+      <w:r>
+        <w:br/>
+        <w:t xml:space="preserve">    WHERE </w:t>
+      </w:r>
+      <w:proofErr w:type="spellStart"/>
+      <w:r>
+        <w:t>l.DueDate</w:t>
+      </w:r>
+      <w:proofErr w:type="spellEnd"/>
+      <w:r>
+        <w:t xml:space="preserve"> BETWEEN </w:t>
+      </w:r>
       <w:r>
         <w:rPr>
           <w:i/>
           <w:iCs/>
         </w:rPr>
-        <w:t>SendLoanReminders</w:t>
-      </w:r>
-      <w:proofErr w:type="spellEnd"/>
-      <w:r>
-        <w:t>()</w:t>
-      </w:r>
-      <w:r>
-        <w:br/>
-        <w:t>BEGIN</w:t>
-      </w:r>
-      <w:r>
-        <w:br/>
-        <w:t xml:space="preserve">  DECLARE done INT DEFAULT FALSE;</w:t>
-      </w:r>
-      <w:r>
-        <w:br/>
-        <w:t xml:space="preserve">  DECLARE </w:t>
-      </w:r>
-      <w:proofErr w:type="spellStart"/>
-      <w:r>
-        <w:t>loan_id</w:t>
-      </w:r>
-      <w:proofErr w:type="spellEnd"/>
-      <w:r>
-        <w:t xml:space="preserve"> INT;</w:t>
-      </w:r>
-      <w:r>
-        <w:br/>
-        <w:t xml:space="preserve">  DECLARE </w:t>
-      </w:r>
-      <w:proofErr w:type="spellStart"/>
-      <w:r>
-        <w:t>cust_name</w:t>
-      </w:r>
-      <w:proofErr w:type="spellEnd"/>
-      <w:r>
-        <w:t xml:space="preserve"> VARCHAR(100);</w:t>
-      </w:r>
-      <w:r>
-        <w:br/>
-        <w:t xml:space="preserve">  DECLARE </w:t>
-      </w:r>
-      <w:proofErr w:type="spellStart"/>
-      <w:r>
-        <w:t>due_date</w:t>
-      </w:r>
-      <w:proofErr w:type="spellEnd"/>
-      <w:r>
-        <w:t xml:space="preserve"> DATE;</w:t>
-      </w:r>
-      <w:r>
-        <w:br/>
-        <w:t xml:space="preserve">  DECLARE cur CURSOR FOR</w:t>
-      </w:r>
-      <w:r>
-        <w:br/>
-        <w:t xml:space="preserve">    SELECT </w:t>
-      </w:r>
-      <w:proofErr w:type="spellStart"/>
-      <w:r>
-        <w:t>l.LoanID</w:t>
-      </w:r>
-      <w:proofErr w:type="spellEnd"/>
-      <w:r>
-        <w:t xml:space="preserve">, </w:t>
-      </w:r>
-      <w:proofErr w:type="spellStart"/>
-      <w:r>
-        <w:t>c.CustomerName</w:t>
-      </w:r>
-      <w:proofErr w:type="spellEnd"/>
-      <w:r>
-        <w:t xml:space="preserve">, </w:t>
-      </w:r>
-      <w:proofErr w:type="spellStart"/>
-      <w:r>
-        <w:t>l.DueDate</w:t>
-      </w:r>
-      <w:proofErr w:type="spellEnd"/>
-      <w:r>
-        <w:br/>
-        <w:t xml:space="preserve">    FROM LOANS l</w:t>
-      </w:r>
-      <w:r>
-        <w:br/>
-        <w:t xml:space="preserve">    JOIN CUSTOMERS c ON </w:t>
-      </w:r>
-      <w:proofErr w:type="spellStart"/>
-      <w:r>
-        <w:t>l.CustomerID</w:t>
-      </w:r>
-      <w:proofErr w:type="spellEnd"/>
-      <w:r>
-        <w:t xml:space="preserve"> = </w:t>
-      </w:r>
-      <w:proofErr w:type="spellStart"/>
-      <w:r>
-        <w:t>c.CustomerID</w:t>
-      </w:r>
-      <w:proofErr w:type="spellEnd"/>
-      <w:r>
-        <w:br/>
-        <w:t xml:space="preserve">    WHERE </w:t>
-      </w:r>
-      <w:proofErr w:type="spellStart"/>
-      <w:r>
-        <w:t>l.DueDate</w:t>
-      </w:r>
-      <w:proofErr w:type="spellEnd"/>
-      <w:r>
-        <w:t xml:space="preserve"> BETWEEN </w:t>
+        <w:t>CURDATE</w:t>
+      </w:r>
+      <w:r>
+        <w:t xml:space="preserve">() AND </w:t>
       </w:r>
       <w:r>
         <w:rPr>
           <w:i/>
           <w:iCs/>
         </w:rPr>
-        <w:t>CURDATE</w:t>
-      </w:r>
-      <w:r>
-        <w:t xml:space="preserve">() AND </w:t>
+        <w:t>DATE_ADD</w:t>
+      </w:r>
+      <w:r>
+        <w:t>(</w:t>
       </w:r>
       <w:r>
         <w:rPr>
           <w:i/>
           <w:iCs/>
         </w:rPr>
-        <w:t>DATE_ADD</w:t>
-      </w:r>
-      <w:r>
-        <w:t>(</w:t>
-      </w:r>
-      <w:r>
-        <w:rPr>
-          <w:i/>
-          <w:iCs/>
-        </w:rPr>
         <w:t>CURDATE</w:t>
       </w:r>
       <w:r>
@@ -770,10 +748,8 @@
         <w:br/>
       </w:r>
       <w:r>
-        <w:br/>
-      </w:r>
-      <w:r>
         <w:lastRenderedPageBreak/>
+        <w:br/>
         <w:t xml:space="preserve">  OPEN cur;</w:t>
       </w:r>
       <w:r>
@@ -1668,6 +1644,7 @@
   <w:style w:type="character" w:default="1" w:styleId="DefaultParagraphFont">
     <w:name w:val="Default Paragraph Font"/>
     <w:uiPriority w:val="1"/>
+    <w:semiHidden/>
     <w:unhideWhenUsed/>
   </w:style>
   <w:style w:type="table" w:default="1" w:styleId="TableNormal">

</xml_diff>